<commit_message>
Mala izmjena u drugom scenariju
</commit_message>
<xml_diff>
--- a/UseCaseIScenarij/Kupovina i prodaja virtualnog novca.docx
+++ b/UseCaseIScenarij/Kupovina i prodaja virtualnog novca.docx
@@ -125,8 +125,6 @@
         </w:rPr>
         <w:t xml:space="preserve"> </w:t>
       </w:r>
-      <w:bookmarkStart w:id="1" w:name="_GoBack"/>
-      <w:bookmarkEnd w:id="1"/>
       <w:proofErr w:type="spellStart"/>
       <w:r>
         <w:rPr>
@@ -509,7 +507,7 @@
         <w:rPr>
           <w:lang w:val="en-US"/>
         </w:rPr>
-        <w:t>tokena</w:t>
+        <w:t>virtualnog</w:t>
       </w:r>
       <w:proofErr w:type="spellEnd"/>
       <w:r>
@@ -523,7 +521,35 @@
         <w:rPr>
           <w:lang w:val="en-US"/>
         </w:rPr>
+        <w:t>novca</w:t>
+      </w:r>
+      <w:proofErr w:type="spellEnd"/>
+      <w:r>
+        <w:rPr>
+          <w:lang w:val="en-US"/>
+        </w:rPr>
+        <w:t xml:space="preserve"> </w:t>
+      </w:r>
+      <w:proofErr w:type="spellStart"/>
+      <w:r>
+        <w:rPr>
+          <w:lang w:val="en-US"/>
+        </w:rPr>
         <w:t>na</w:t>
+      </w:r>
+      <w:proofErr w:type="spellEnd"/>
+      <w:r>
+        <w:rPr>
+          <w:lang w:val="en-US"/>
+        </w:rPr>
+        <w:t xml:space="preserve"> </w:t>
+      </w:r>
+      <w:proofErr w:type="spellStart"/>
+      <w:r>
+        <w:rPr>
+          <w:lang w:val="en-US"/>
+        </w:rPr>
+        <w:t>korisnički</w:t>
       </w:r>
       <w:proofErr w:type="spellEnd"/>
       <w:r>
@@ -596,6 +622,8 @@
         </w:rPr>
         <w:t>registr</w:t>
       </w:r>
+      <w:bookmarkStart w:id="1" w:name="_GoBack"/>
+      <w:bookmarkEnd w:id="1"/>
       <w:r>
         <w:rPr>
           <w:lang w:val="en-US"/>
@@ -766,9 +794,9 @@
         <w:tblLook w:val="04A0" w:firstRow="1" w:lastRow="0" w:firstColumn="1" w:lastColumn="0" w:noHBand="0" w:noVBand="1"/>
       </w:tblPr>
       <w:tblGrid>
-        <w:gridCol w:w="3835"/>
-        <w:gridCol w:w="2912"/>
-        <w:gridCol w:w="2315"/>
+        <w:gridCol w:w="3643"/>
+        <w:gridCol w:w="3187"/>
+        <w:gridCol w:w="2232"/>
       </w:tblGrid>
       <w:tr>
         <w:trPr>
@@ -776,7 +804,7 @@
         </w:trPr>
         <w:tc>
           <w:tcPr>
-            <w:tcW w:w="2116" w:type="pct"/>
+            <w:tcW w:w="2010" w:type="pct"/>
             <w:tcBorders>
               <w:top w:val="single" w:sz="4" w:space="0" w:color="auto"/>
               <w:left w:val="single" w:sz="4" w:space="0" w:color="auto"/>
@@ -818,7 +846,7 @@
         </w:tc>
         <w:tc>
           <w:tcPr>
-            <w:tcW w:w="1607" w:type="pct"/>
+            <w:tcW w:w="1758" w:type="pct"/>
             <w:tcBorders>
               <w:top w:val="single" w:sz="4" w:space="0" w:color="auto"/>
               <w:left w:val="nil"/>
@@ -860,7 +888,7 @@
         </w:tc>
         <w:tc>
           <w:tcPr>
-            <w:tcW w:w="1277" w:type="pct"/>
+            <w:tcW w:w="1232" w:type="pct"/>
             <w:tcBorders>
               <w:top w:val="single" w:sz="4" w:space="0" w:color="auto"/>
               <w:left w:val="nil"/>
@@ -933,7 +961,7 @@
         </w:trPr>
         <w:tc>
           <w:tcPr>
-            <w:tcW w:w="2116" w:type="pct"/>
+            <w:tcW w:w="2010" w:type="pct"/>
             <w:tcBorders>
               <w:top w:val="nil"/>
               <w:left w:val="single" w:sz="4" w:space="0" w:color="auto"/>
@@ -1048,7 +1076,7 @@
         </w:tc>
         <w:tc>
           <w:tcPr>
-            <w:tcW w:w="1607" w:type="pct"/>
+            <w:tcW w:w="1758" w:type="pct"/>
             <w:tcBorders>
               <w:top w:val="nil"/>
               <w:left w:val="nil"/>
@@ -1081,7 +1109,7 @@
         </w:tc>
         <w:tc>
           <w:tcPr>
-            <w:tcW w:w="1277" w:type="pct"/>
+            <w:tcW w:w="1232" w:type="pct"/>
             <w:tcBorders>
               <w:top w:val="nil"/>
               <w:left w:val="nil"/>
@@ -1119,7 +1147,7 @@
         </w:trPr>
         <w:tc>
           <w:tcPr>
-            <w:tcW w:w="2116" w:type="pct"/>
+            <w:tcW w:w="2010" w:type="pct"/>
             <w:tcBorders>
               <w:top w:val="nil"/>
               <w:left w:val="single" w:sz="4" w:space="0" w:color="auto"/>
@@ -1226,7 +1254,7 @@
         </w:tc>
         <w:tc>
           <w:tcPr>
-            <w:tcW w:w="1607" w:type="pct"/>
+            <w:tcW w:w="1758" w:type="pct"/>
             <w:tcBorders>
               <w:top w:val="nil"/>
               <w:left w:val="nil"/>
@@ -1259,7 +1287,7 @@
         </w:tc>
         <w:tc>
           <w:tcPr>
-            <w:tcW w:w="1277" w:type="pct"/>
+            <w:tcW w:w="1232" w:type="pct"/>
             <w:tcBorders>
               <w:top w:val="nil"/>
               <w:left w:val="nil"/>
@@ -1297,7 +1325,7 @@
         </w:trPr>
         <w:tc>
           <w:tcPr>
-            <w:tcW w:w="2116" w:type="pct"/>
+            <w:tcW w:w="2010" w:type="pct"/>
             <w:tcBorders>
               <w:top w:val="nil"/>
               <w:left w:val="single" w:sz="4" w:space="0" w:color="auto"/>
@@ -1469,14 +1497,32 @@
                 <w:color w:val="000000"/>
                 <w:lang w:val="en-US" w:eastAsia="bs-Latn-BA"/>
               </w:rPr>
-              <w:t>tokene</w:t>
+              <w:t>virtualni</w:t>
+            </w:r>
+            <w:proofErr w:type="spellEnd"/>
+            <w:r>
+              <w:rPr>
+                <w:rFonts w:ascii="Calibri" w:eastAsia="Times New Roman" w:hAnsi="Calibri" w:cs="Calibri"/>
+                <w:color w:val="000000"/>
+                <w:lang w:val="en-US" w:eastAsia="bs-Latn-BA"/>
+              </w:rPr>
+              <w:t xml:space="preserve"> </w:t>
+            </w:r>
+            <w:proofErr w:type="spellStart"/>
+            <w:r>
+              <w:rPr>
+                <w:rFonts w:ascii="Calibri" w:eastAsia="Times New Roman" w:hAnsi="Calibri" w:cs="Calibri"/>
+                <w:color w:val="000000"/>
+                <w:lang w:val="en-US" w:eastAsia="bs-Latn-BA"/>
+              </w:rPr>
+              <w:t>novac</w:t>
             </w:r>
             <w:proofErr w:type="spellEnd"/>
           </w:p>
         </w:tc>
         <w:tc>
           <w:tcPr>
-            <w:tcW w:w="1607" w:type="pct"/>
+            <w:tcW w:w="1758" w:type="pct"/>
             <w:tcBorders>
               <w:top w:val="nil"/>
               <w:left w:val="nil"/>
@@ -1576,7 +1622,25 @@
                 <w:color w:val="000000"/>
                 <w:lang w:val="en-US" w:eastAsia="bs-Latn-BA"/>
               </w:rPr>
-              <w:t>tokena</w:t>
+              <w:t>virtualnog</w:t>
+            </w:r>
+            <w:proofErr w:type="spellEnd"/>
+            <w:r>
+              <w:rPr>
+                <w:rFonts w:ascii="Calibri" w:eastAsia="Times New Roman" w:hAnsi="Calibri" w:cs="Calibri"/>
+                <w:color w:val="000000"/>
+                <w:lang w:val="en-US" w:eastAsia="bs-Latn-BA"/>
+              </w:rPr>
+              <w:t xml:space="preserve"> </w:t>
+            </w:r>
+            <w:proofErr w:type="spellStart"/>
+            <w:r>
+              <w:rPr>
+                <w:rFonts w:ascii="Calibri" w:eastAsia="Times New Roman" w:hAnsi="Calibri" w:cs="Calibri"/>
+                <w:color w:val="000000"/>
+                <w:lang w:val="en-US" w:eastAsia="bs-Latn-BA"/>
+              </w:rPr>
+              <w:t>novca</w:t>
             </w:r>
             <w:proofErr w:type="spellEnd"/>
             <w:r>
@@ -1637,7 +1701,7 @@
         </w:tc>
         <w:tc>
           <w:tcPr>
-            <w:tcW w:w="1277" w:type="pct"/>
+            <w:tcW w:w="1232" w:type="pct"/>
             <w:tcBorders>
               <w:top w:val="nil"/>
               <w:left w:val="nil"/>
@@ -1731,7 +1795,7 @@
         </w:trPr>
         <w:tc>
           <w:tcPr>
-            <w:tcW w:w="2116" w:type="pct"/>
+            <w:tcW w:w="2010" w:type="pct"/>
             <w:tcBorders>
               <w:top w:val="nil"/>
               <w:left w:val="single" w:sz="4" w:space="0" w:color="auto"/>
@@ -1764,7 +1828,7 @@
         </w:tc>
         <w:tc>
           <w:tcPr>
-            <w:tcW w:w="1607" w:type="pct"/>
+            <w:tcW w:w="1758" w:type="pct"/>
             <w:tcBorders>
               <w:top w:val="nil"/>
               <w:left w:val="nil"/>
@@ -1797,7 +1861,7 @@
         </w:tc>
         <w:tc>
           <w:tcPr>
-            <w:tcW w:w="1277" w:type="pct"/>
+            <w:tcW w:w="1232" w:type="pct"/>
             <w:tcBorders>
               <w:top w:val="nil"/>
               <w:left w:val="nil"/>
@@ -1891,7 +1955,7 @@
         </w:trPr>
         <w:tc>
           <w:tcPr>
-            <w:tcW w:w="2116" w:type="pct"/>
+            <w:tcW w:w="2010" w:type="pct"/>
             <w:tcBorders>
               <w:top w:val="nil"/>
               <w:left w:val="single" w:sz="4" w:space="0" w:color="auto"/>
@@ -1924,7 +1988,7 @@
         </w:tc>
         <w:tc>
           <w:tcPr>
-            <w:tcW w:w="1607" w:type="pct"/>
+            <w:tcW w:w="1758" w:type="pct"/>
             <w:tcBorders>
               <w:top w:val="nil"/>
               <w:left w:val="nil"/>
@@ -1957,7 +2021,7 @@
         </w:tc>
         <w:tc>
           <w:tcPr>
-            <w:tcW w:w="1277" w:type="pct"/>
+            <w:tcW w:w="1232" w:type="pct"/>
             <w:tcBorders>
               <w:top w:val="nil"/>
               <w:left w:val="nil"/>
@@ -2021,7 +2085,25 @@
                 <w:color w:val="000000"/>
                 <w:lang w:val="en-US" w:eastAsia="bs-Latn-BA"/>
               </w:rPr>
-              <w:t>tokene</w:t>
+              <w:t>virtualni</w:t>
+            </w:r>
+            <w:proofErr w:type="spellEnd"/>
+            <w:r>
+              <w:rPr>
+                <w:rFonts w:ascii="Calibri" w:eastAsia="Times New Roman" w:hAnsi="Calibri" w:cs="Calibri"/>
+                <w:color w:val="000000"/>
+                <w:lang w:val="en-US" w:eastAsia="bs-Latn-BA"/>
+              </w:rPr>
+              <w:t xml:space="preserve"> </w:t>
+            </w:r>
+            <w:proofErr w:type="spellStart"/>
+            <w:r>
+              <w:rPr>
+                <w:rFonts w:ascii="Calibri" w:eastAsia="Times New Roman" w:hAnsi="Calibri" w:cs="Calibri"/>
+                <w:color w:val="000000"/>
+                <w:lang w:val="en-US" w:eastAsia="bs-Latn-BA"/>
+              </w:rPr>
+              <w:t>novac</w:t>
             </w:r>
             <w:proofErr w:type="spellEnd"/>
             <w:r>
@@ -2087,7 +2169,7 @@
         </w:trPr>
         <w:tc>
           <w:tcPr>
-            <w:tcW w:w="2116" w:type="pct"/>
+            <w:tcW w:w="2010" w:type="pct"/>
             <w:tcBorders>
               <w:top w:val="nil"/>
               <w:left w:val="single" w:sz="4" w:space="0" w:color="auto"/>
@@ -2120,7 +2202,7 @@
         </w:tc>
         <w:tc>
           <w:tcPr>
-            <w:tcW w:w="1607" w:type="pct"/>
+            <w:tcW w:w="1758" w:type="pct"/>
             <w:tcBorders>
               <w:top w:val="nil"/>
               <w:left w:val="nil"/>
@@ -2153,7 +2235,7 @@
         </w:tc>
         <w:tc>
           <w:tcPr>
-            <w:tcW w:w="1277" w:type="pct"/>
+            <w:tcW w:w="1232" w:type="pct"/>
             <w:tcBorders>
               <w:top w:val="nil"/>
               <w:left w:val="nil"/>
@@ -2301,7 +2383,7 @@
         </w:trPr>
         <w:tc>
           <w:tcPr>
-            <w:tcW w:w="2116" w:type="pct"/>
+            <w:tcW w:w="2010" w:type="pct"/>
             <w:tcBorders>
               <w:top w:val="nil"/>
               <w:left w:val="single" w:sz="4" w:space="0" w:color="auto"/>
@@ -2532,7 +2614,7 @@
         </w:tc>
         <w:tc>
           <w:tcPr>
-            <w:tcW w:w="1607" w:type="pct"/>
+            <w:tcW w:w="1758" w:type="pct"/>
             <w:tcBorders>
               <w:top w:val="nil"/>
               <w:left w:val="nil"/>
@@ -2565,7 +2647,7 @@
         </w:tc>
         <w:tc>
           <w:tcPr>
-            <w:tcW w:w="1277" w:type="pct"/>
+            <w:tcW w:w="1232" w:type="pct"/>
             <w:tcBorders>
               <w:top w:val="nil"/>
               <w:left w:val="nil"/>

</xml_diff>